<commit_message>
correctly read all header and footer parts
</commit_message>
<xml_diff>
--- a/samples/SampleCreatedInWord1.docx
+++ b/samples/SampleCreatedInWord1.docx
@@ -199,6 +199,12 @@
       </w:sdtContent>
     </w:sdt>
     <w:sectPr>
+      <w:headerReference w:type="even" r:id="rId6"/>
+      <w:headerReference w:type="default" r:id="rId7"/>
+      <w:footerReference w:type="even" r:id="rId8"/>
+      <w:footerReference w:type="default" r:id="rId9"/>
+      <w:headerReference w:type="first" r:id="rId10"/>
+      <w:footerReference w:type="first" r:id="rId11"/>
       <w:pgSz w:w="11906" w:h="16838"/>
       <w:pgMar w:top="1417" w:right="1417" w:bottom="1417" w:left="1417" w:header="708" w:footer="708" w:gutter="0"/>
       <w:cols w:space="708"/>
@@ -206,6 +212,179 @@
     </w:sectPr>
   </w:body>
 </w:document>
+</file>
+
+<file path=word/endnotes.xml><?xml version="1.0" encoding="utf-8"?>
+<w:endnotes xmlns:wpc="http://schemas.microsoft.com/office/word/2010/wordprocessingCanvas" xmlns:cx="http://schemas.microsoft.com/office/drawing/2014/chartex" xmlns:cx1="http://schemas.microsoft.com/office/drawing/2015/9/8/chartex" xmlns:cx2="http://schemas.microsoft.com/office/drawing/2015/10/21/chartex" xmlns:cx3="http://schemas.microsoft.com/office/drawing/2016/5/9/chartex" xmlns:cx4="http://schemas.microsoft.com/office/drawing/2016/5/10/chartex" xmlns:cx5="http://schemas.microsoft.com/office/drawing/2016/5/11/chartex" xmlns:cx6="http://schemas.microsoft.com/office/drawing/2016/5/12/chartex" xmlns:cx7="http://schemas.microsoft.com/office/drawing/2016/5/13/chartex" xmlns:cx8="http://schemas.microsoft.com/office/drawing/2016/5/14/chartex" xmlns:mc="http://schemas.openxmlformats.org/markup-compatibility/2006" xmlns:aink="http://schemas.microsoft.com/office/drawing/2016/ink" xmlns:am3d="http://schemas.microsoft.com/office/drawing/2017/model3d" xmlns:o="urn:schemas-microsoft-com:office:office" xmlns:oel="http://schemas.microsoft.com/office/2019/extlst" xmlns:r="http://schemas.openxmlformats.org/officeDocument/2006/relationships" xmlns:m="http://schemas.openxmlformats.org/officeDocument/2006/math" xmlns:v="urn:schemas-microsoft-com:vml" xmlns:wp14="http://schemas.microsoft.com/office/word/2010/wordprocessingDrawing" xmlns:wp="http://schemas.openxmlformats.org/drawingml/2006/wordprocessingDrawing" xmlns:w10="urn:schemas-microsoft-com:office:word" xmlns:w="http://schemas.openxmlformats.org/wordprocessingml/2006/main" xmlns:w14="http://schemas.microsoft.com/office/word/2010/wordml" xmlns:w15="http://schemas.microsoft.com/office/word/2012/wordml" xmlns:w16cex="http://schemas.microsoft.com/office/word/2018/wordml/cex" xmlns:w16cid="http://schemas.microsoft.com/office/word/2016/wordml/cid" xmlns:w16="http://schemas.microsoft.com/office/word/2018/wordml" xmlns:w16du="http://schemas.microsoft.com/office/word/2023/wordml/word16du" xmlns:w16sdtdh="http://schemas.microsoft.com/office/word/2020/wordml/sdtdatahash" xmlns:w16se="http://schemas.microsoft.com/office/word/2015/wordml/symex" xmlns:wpg="http://schemas.microsoft.com/office/word/2010/wordprocessingGroup" xmlns:wpi="http://schemas.microsoft.com/office/word/2010/wordprocessingInk" xmlns:wne="http://schemas.microsoft.com/office/word/2006/wordml" xmlns:wps="http://schemas.microsoft.com/office/word/2010/wordprocessingShape" mc:Ignorable="w14 w15 w16se w16cid w16 w16cex w16sdtdh w16du wp14">
+  <w:endnote w:type="separator" w:id="-1">
+    <w:p>
+      <w:pPr>
+        <w:spacing w:after="0" w:line="240" w:lineRule="auto"/>
+      </w:pPr>
+      <w:r>
+        <w:separator/>
+      </w:r>
+    </w:p>
+  </w:endnote>
+  <w:endnote w:type="continuationSeparator" w:id="0">
+    <w:p>
+      <w:pPr>
+        <w:spacing w:after="0" w:line="240" w:lineRule="auto"/>
+      </w:pPr>
+      <w:r>
+        <w:continuationSeparator/>
+      </w:r>
+    </w:p>
+  </w:endnote>
+</w:endnotes>
+</file>
+
+<file path=word/footer1.xml><?xml version="1.0" encoding="utf-8"?>
+<w:ftr xmlns:wpc="http://schemas.microsoft.com/office/word/2010/wordprocessingCanvas" xmlns:cx="http://schemas.microsoft.com/office/drawing/2014/chartex" xmlns:cx1="http://schemas.microsoft.com/office/drawing/2015/9/8/chartex" xmlns:cx2="http://schemas.microsoft.com/office/drawing/2015/10/21/chartex" xmlns:cx3="http://schemas.microsoft.com/office/drawing/2016/5/9/chartex" xmlns:cx4="http://schemas.microsoft.com/office/drawing/2016/5/10/chartex" xmlns:cx5="http://schemas.microsoft.com/office/drawing/2016/5/11/chartex" xmlns:cx6="http://schemas.microsoft.com/office/drawing/2016/5/12/chartex" xmlns:cx7="http://schemas.microsoft.com/office/drawing/2016/5/13/chartex" xmlns:cx8="http://schemas.microsoft.com/office/drawing/2016/5/14/chartex" xmlns:mc="http://schemas.openxmlformats.org/markup-compatibility/2006" xmlns:aink="http://schemas.microsoft.com/office/drawing/2016/ink" xmlns:am3d="http://schemas.microsoft.com/office/drawing/2017/model3d" xmlns:o="urn:schemas-microsoft-com:office:office" xmlns:oel="http://schemas.microsoft.com/office/2019/extlst" xmlns:r="http://schemas.openxmlformats.org/officeDocument/2006/relationships" xmlns:m="http://schemas.openxmlformats.org/officeDocument/2006/math" xmlns:v="urn:schemas-microsoft-com:vml" xmlns:wp14="http://schemas.microsoft.com/office/word/2010/wordprocessingDrawing" xmlns:wp="http://schemas.openxmlformats.org/drawingml/2006/wordprocessingDrawing" xmlns:w10="urn:schemas-microsoft-com:office:word" xmlns:w="http://schemas.openxmlformats.org/wordprocessingml/2006/main" xmlns:w14="http://schemas.microsoft.com/office/word/2010/wordml" xmlns:w15="http://schemas.microsoft.com/office/word/2012/wordml" xmlns:w16cex="http://schemas.microsoft.com/office/word/2018/wordml/cex" xmlns:w16cid="http://schemas.microsoft.com/office/word/2016/wordml/cid" xmlns:w16="http://schemas.microsoft.com/office/word/2018/wordml" xmlns:w16du="http://schemas.microsoft.com/office/word/2023/wordml/word16du" xmlns:w16sdtdh="http://schemas.microsoft.com/office/word/2020/wordml/sdtdatahash" xmlns:w16se="http://schemas.microsoft.com/office/word/2015/wordml/symex" xmlns:wpg="http://schemas.microsoft.com/office/word/2010/wordprocessingGroup" xmlns:wpi="http://schemas.microsoft.com/office/word/2010/wordprocessingInk" xmlns:wne="http://schemas.microsoft.com/office/word/2006/wordml" xmlns:wps="http://schemas.microsoft.com/office/word/2010/wordprocessingShape" mc:Ignorable="w14 w15 w16se w16cid w16 w16cex w16sdtdh w16du wp14">
+  <w:p>
+    <w:pPr>
+      <w:pStyle w:val="Noga"/>
+    </w:pPr>
+  </w:p>
+</w:ftr>
+</file>
+
+<file path=word/footer2.xml><?xml version="1.0" encoding="utf-8"?>
+<w:ftr xmlns:wpc="http://schemas.microsoft.com/office/word/2010/wordprocessingCanvas" xmlns:cx="http://schemas.microsoft.com/office/drawing/2014/chartex" xmlns:cx1="http://schemas.microsoft.com/office/drawing/2015/9/8/chartex" xmlns:cx2="http://schemas.microsoft.com/office/drawing/2015/10/21/chartex" xmlns:cx3="http://schemas.microsoft.com/office/drawing/2016/5/9/chartex" xmlns:cx4="http://schemas.microsoft.com/office/drawing/2016/5/10/chartex" xmlns:cx5="http://schemas.microsoft.com/office/drawing/2016/5/11/chartex" xmlns:cx6="http://schemas.microsoft.com/office/drawing/2016/5/12/chartex" xmlns:cx7="http://schemas.microsoft.com/office/drawing/2016/5/13/chartex" xmlns:cx8="http://schemas.microsoft.com/office/drawing/2016/5/14/chartex" xmlns:mc="http://schemas.openxmlformats.org/markup-compatibility/2006" xmlns:aink="http://schemas.microsoft.com/office/drawing/2016/ink" xmlns:am3d="http://schemas.microsoft.com/office/drawing/2017/model3d" xmlns:o="urn:schemas-microsoft-com:office:office" xmlns:oel="http://schemas.microsoft.com/office/2019/extlst" xmlns:r="http://schemas.openxmlformats.org/officeDocument/2006/relationships" xmlns:m="http://schemas.openxmlformats.org/officeDocument/2006/math" xmlns:v="urn:schemas-microsoft-com:vml" xmlns:wp14="http://schemas.microsoft.com/office/word/2010/wordprocessingDrawing" xmlns:wp="http://schemas.openxmlformats.org/drawingml/2006/wordprocessingDrawing" xmlns:w10="urn:schemas-microsoft-com:office:word" xmlns:w="http://schemas.openxmlformats.org/wordprocessingml/2006/main" xmlns:w14="http://schemas.microsoft.com/office/word/2010/wordml" xmlns:w15="http://schemas.microsoft.com/office/word/2012/wordml" xmlns:w16cex="http://schemas.microsoft.com/office/word/2018/wordml/cex" xmlns:w16cid="http://schemas.microsoft.com/office/word/2016/wordml/cid" xmlns:w16="http://schemas.microsoft.com/office/word/2018/wordml" xmlns:w16du="http://schemas.microsoft.com/office/word/2023/wordml/word16du" xmlns:w16sdtdh="http://schemas.microsoft.com/office/word/2020/wordml/sdtdatahash" xmlns:w16se="http://schemas.microsoft.com/office/word/2015/wordml/symex" xmlns:wpg="http://schemas.microsoft.com/office/word/2010/wordprocessingGroup" xmlns:wpi="http://schemas.microsoft.com/office/word/2010/wordprocessingInk" xmlns:wne="http://schemas.microsoft.com/office/word/2006/wordml" xmlns:wps="http://schemas.microsoft.com/office/word/2010/wordprocessingShape" mc:Ignorable="w14 w15 w16se w16cid w16 w16cex w16sdtdh w16du wp14">
+  <w:p>
+    <w:pPr>
+      <w:pStyle w:val="Noga"/>
+    </w:pPr>
+    <w:proofErr w:type="spellStart"/>
+    <w:r>
+      <w:t>Footer</w:t>
+    </w:r>
+    <w:proofErr w:type="spellEnd"/>
+    <w:r>
+      <w:t xml:space="preserve"> </w:t>
+    </w:r>
+    <w:sdt>
+      <w:sdtPr>
+        <w:alias w:val="Footer"/>
+        <w:tag w:val="FOOTER"/>
+        <w:id w:val="-43994030"/>
+        <w:placeholder>
+          <w:docPart w:val="DefaultPlaceholder_-1854013440"/>
+        </w:placeholder>
+        <w:showingPlcHdr/>
+      </w:sdtPr>
+      <w:sdtContent>
+        <w:r>
+          <w:rPr>
+            <w:rStyle w:val="Besedilooznabemesta"/>
+          </w:rPr>
+          <w:t>Kliknite ali tapnite tukaj, če želite vnesti besedilo.</w:t>
+        </w:r>
+      </w:sdtContent>
+    </w:sdt>
+  </w:p>
+  <w:p>
+    <w:pPr>
+      <w:pStyle w:val="Noga"/>
+    </w:pPr>
+  </w:p>
+</w:ftr>
+</file>
+
+<file path=word/footer3.xml><?xml version="1.0" encoding="utf-8"?>
+<w:ftr xmlns:wpc="http://schemas.microsoft.com/office/word/2010/wordprocessingCanvas" xmlns:cx="http://schemas.microsoft.com/office/drawing/2014/chartex" xmlns:cx1="http://schemas.microsoft.com/office/drawing/2015/9/8/chartex" xmlns:cx2="http://schemas.microsoft.com/office/drawing/2015/10/21/chartex" xmlns:cx3="http://schemas.microsoft.com/office/drawing/2016/5/9/chartex" xmlns:cx4="http://schemas.microsoft.com/office/drawing/2016/5/10/chartex" xmlns:cx5="http://schemas.microsoft.com/office/drawing/2016/5/11/chartex" xmlns:cx6="http://schemas.microsoft.com/office/drawing/2016/5/12/chartex" xmlns:cx7="http://schemas.microsoft.com/office/drawing/2016/5/13/chartex" xmlns:cx8="http://schemas.microsoft.com/office/drawing/2016/5/14/chartex" xmlns:mc="http://schemas.openxmlformats.org/markup-compatibility/2006" xmlns:aink="http://schemas.microsoft.com/office/drawing/2016/ink" xmlns:am3d="http://schemas.microsoft.com/office/drawing/2017/model3d" xmlns:o="urn:schemas-microsoft-com:office:office" xmlns:oel="http://schemas.microsoft.com/office/2019/extlst" xmlns:r="http://schemas.openxmlformats.org/officeDocument/2006/relationships" xmlns:m="http://schemas.openxmlformats.org/officeDocument/2006/math" xmlns:v="urn:schemas-microsoft-com:vml" xmlns:wp14="http://schemas.microsoft.com/office/word/2010/wordprocessingDrawing" xmlns:wp="http://schemas.openxmlformats.org/drawingml/2006/wordprocessingDrawing" xmlns:w10="urn:schemas-microsoft-com:office:word" xmlns:w="http://schemas.openxmlformats.org/wordprocessingml/2006/main" xmlns:w14="http://schemas.microsoft.com/office/word/2010/wordml" xmlns:w15="http://schemas.microsoft.com/office/word/2012/wordml" xmlns:w16cex="http://schemas.microsoft.com/office/word/2018/wordml/cex" xmlns:w16cid="http://schemas.microsoft.com/office/word/2016/wordml/cid" xmlns:w16="http://schemas.microsoft.com/office/word/2018/wordml" xmlns:w16du="http://schemas.microsoft.com/office/word/2023/wordml/word16du" xmlns:w16sdtdh="http://schemas.microsoft.com/office/word/2020/wordml/sdtdatahash" xmlns:w16se="http://schemas.microsoft.com/office/word/2015/wordml/symex" xmlns:wpg="http://schemas.microsoft.com/office/word/2010/wordprocessingGroup" xmlns:wpi="http://schemas.microsoft.com/office/word/2010/wordprocessingInk" xmlns:wne="http://schemas.microsoft.com/office/word/2006/wordml" xmlns:wps="http://schemas.microsoft.com/office/word/2010/wordprocessingShape" mc:Ignorable="w14 w15 w16se w16cid w16 w16cex w16sdtdh w16du wp14">
+  <w:p>
+    <w:pPr>
+      <w:pStyle w:val="Noga"/>
+    </w:pPr>
+  </w:p>
+</w:ftr>
+</file>
+
+<file path=word/footnotes.xml><?xml version="1.0" encoding="utf-8"?>
+<w:footnotes xmlns:wpc="http://schemas.microsoft.com/office/word/2010/wordprocessingCanvas" xmlns:cx="http://schemas.microsoft.com/office/drawing/2014/chartex" xmlns:cx1="http://schemas.microsoft.com/office/drawing/2015/9/8/chartex" xmlns:cx2="http://schemas.microsoft.com/office/drawing/2015/10/21/chartex" xmlns:cx3="http://schemas.microsoft.com/office/drawing/2016/5/9/chartex" xmlns:cx4="http://schemas.microsoft.com/office/drawing/2016/5/10/chartex" xmlns:cx5="http://schemas.microsoft.com/office/drawing/2016/5/11/chartex" xmlns:cx6="http://schemas.microsoft.com/office/drawing/2016/5/12/chartex" xmlns:cx7="http://schemas.microsoft.com/office/drawing/2016/5/13/chartex" xmlns:cx8="http://schemas.microsoft.com/office/drawing/2016/5/14/chartex" xmlns:mc="http://schemas.openxmlformats.org/markup-compatibility/2006" xmlns:aink="http://schemas.microsoft.com/office/drawing/2016/ink" xmlns:am3d="http://schemas.microsoft.com/office/drawing/2017/model3d" xmlns:o="urn:schemas-microsoft-com:office:office" xmlns:oel="http://schemas.microsoft.com/office/2019/extlst" xmlns:r="http://schemas.openxmlformats.org/officeDocument/2006/relationships" xmlns:m="http://schemas.openxmlformats.org/officeDocument/2006/math" xmlns:v="urn:schemas-microsoft-com:vml" xmlns:wp14="http://schemas.microsoft.com/office/word/2010/wordprocessingDrawing" xmlns:wp="http://schemas.openxmlformats.org/drawingml/2006/wordprocessingDrawing" xmlns:w10="urn:schemas-microsoft-com:office:word" xmlns:w="http://schemas.openxmlformats.org/wordprocessingml/2006/main" xmlns:w14="http://schemas.microsoft.com/office/word/2010/wordml" xmlns:w15="http://schemas.microsoft.com/office/word/2012/wordml" xmlns:w16cex="http://schemas.microsoft.com/office/word/2018/wordml/cex" xmlns:w16cid="http://schemas.microsoft.com/office/word/2016/wordml/cid" xmlns:w16="http://schemas.microsoft.com/office/word/2018/wordml" xmlns:w16du="http://schemas.microsoft.com/office/word/2023/wordml/word16du" xmlns:w16sdtdh="http://schemas.microsoft.com/office/word/2020/wordml/sdtdatahash" xmlns:w16se="http://schemas.microsoft.com/office/word/2015/wordml/symex" xmlns:wpg="http://schemas.microsoft.com/office/word/2010/wordprocessingGroup" xmlns:wpi="http://schemas.microsoft.com/office/word/2010/wordprocessingInk" xmlns:wne="http://schemas.microsoft.com/office/word/2006/wordml" xmlns:wps="http://schemas.microsoft.com/office/word/2010/wordprocessingShape" mc:Ignorable="w14 w15 w16se w16cid w16 w16cex w16sdtdh w16du wp14">
+  <w:footnote w:type="separator" w:id="-1">
+    <w:p>
+      <w:pPr>
+        <w:spacing w:after="0" w:line="240" w:lineRule="auto"/>
+      </w:pPr>
+      <w:r>
+        <w:separator/>
+      </w:r>
+    </w:p>
+  </w:footnote>
+  <w:footnote w:type="continuationSeparator" w:id="0">
+    <w:p>
+      <w:pPr>
+        <w:spacing w:after="0" w:line="240" w:lineRule="auto"/>
+      </w:pPr>
+      <w:r>
+        <w:continuationSeparator/>
+      </w:r>
+    </w:p>
+  </w:footnote>
+</w:footnotes>
+</file>
+
+<file path=word/header1.xml><?xml version="1.0" encoding="utf-8"?>
+<w:hdr xmlns:wpc="http://schemas.microsoft.com/office/word/2010/wordprocessingCanvas" xmlns:cx="http://schemas.microsoft.com/office/drawing/2014/chartex" xmlns:cx1="http://schemas.microsoft.com/office/drawing/2015/9/8/chartex" xmlns:cx2="http://schemas.microsoft.com/office/drawing/2015/10/21/chartex" xmlns:cx3="http://schemas.microsoft.com/office/drawing/2016/5/9/chartex" xmlns:cx4="http://schemas.microsoft.com/office/drawing/2016/5/10/chartex" xmlns:cx5="http://schemas.microsoft.com/office/drawing/2016/5/11/chartex" xmlns:cx6="http://schemas.microsoft.com/office/drawing/2016/5/12/chartex" xmlns:cx7="http://schemas.microsoft.com/office/drawing/2016/5/13/chartex" xmlns:cx8="http://schemas.microsoft.com/office/drawing/2016/5/14/chartex" xmlns:mc="http://schemas.openxmlformats.org/markup-compatibility/2006" xmlns:aink="http://schemas.microsoft.com/office/drawing/2016/ink" xmlns:am3d="http://schemas.microsoft.com/office/drawing/2017/model3d" xmlns:o="urn:schemas-microsoft-com:office:office" xmlns:oel="http://schemas.microsoft.com/office/2019/extlst" xmlns:r="http://schemas.openxmlformats.org/officeDocument/2006/relationships" xmlns:m="http://schemas.openxmlformats.org/officeDocument/2006/math" xmlns:v="urn:schemas-microsoft-com:vml" xmlns:wp14="http://schemas.microsoft.com/office/word/2010/wordprocessingDrawing" xmlns:wp="http://schemas.openxmlformats.org/drawingml/2006/wordprocessingDrawing" xmlns:w10="urn:schemas-microsoft-com:office:word" xmlns:w="http://schemas.openxmlformats.org/wordprocessingml/2006/main" xmlns:w14="http://schemas.microsoft.com/office/word/2010/wordml" xmlns:w15="http://schemas.microsoft.com/office/word/2012/wordml" xmlns:w16cex="http://schemas.microsoft.com/office/word/2018/wordml/cex" xmlns:w16cid="http://schemas.microsoft.com/office/word/2016/wordml/cid" xmlns:w16="http://schemas.microsoft.com/office/word/2018/wordml" xmlns:w16du="http://schemas.microsoft.com/office/word/2023/wordml/word16du" xmlns:w16sdtdh="http://schemas.microsoft.com/office/word/2020/wordml/sdtdatahash" xmlns:w16se="http://schemas.microsoft.com/office/word/2015/wordml/symex" xmlns:wpg="http://schemas.microsoft.com/office/word/2010/wordprocessingGroup" xmlns:wpi="http://schemas.microsoft.com/office/word/2010/wordprocessingInk" xmlns:wne="http://schemas.microsoft.com/office/word/2006/wordml" xmlns:wps="http://schemas.microsoft.com/office/word/2010/wordprocessingShape" mc:Ignorable="w14 w15 w16se w16cid w16 w16cex w16sdtdh w16du wp14">
+  <w:p>
+    <w:pPr>
+      <w:pStyle w:val="Glava"/>
+    </w:pPr>
+  </w:p>
+</w:hdr>
+</file>
+
+<file path=word/header2.xml><?xml version="1.0" encoding="utf-8"?>
+<w:hdr xmlns:wpc="http://schemas.microsoft.com/office/word/2010/wordprocessingCanvas" xmlns:cx="http://schemas.microsoft.com/office/drawing/2014/chartex" xmlns:cx1="http://schemas.microsoft.com/office/drawing/2015/9/8/chartex" xmlns:cx2="http://schemas.microsoft.com/office/drawing/2015/10/21/chartex" xmlns:cx3="http://schemas.microsoft.com/office/drawing/2016/5/9/chartex" xmlns:cx4="http://schemas.microsoft.com/office/drawing/2016/5/10/chartex" xmlns:cx5="http://schemas.microsoft.com/office/drawing/2016/5/11/chartex" xmlns:cx6="http://schemas.microsoft.com/office/drawing/2016/5/12/chartex" xmlns:cx7="http://schemas.microsoft.com/office/drawing/2016/5/13/chartex" xmlns:cx8="http://schemas.microsoft.com/office/drawing/2016/5/14/chartex" xmlns:mc="http://schemas.openxmlformats.org/markup-compatibility/2006" xmlns:aink="http://schemas.microsoft.com/office/drawing/2016/ink" xmlns:am3d="http://schemas.microsoft.com/office/drawing/2017/model3d" xmlns:o="urn:schemas-microsoft-com:office:office" xmlns:oel="http://schemas.microsoft.com/office/2019/extlst" xmlns:r="http://schemas.openxmlformats.org/officeDocument/2006/relationships" xmlns:m="http://schemas.openxmlformats.org/officeDocument/2006/math" xmlns:v="urn:schemas-microsoft-com:vml" xmlns:wp14="http://schemas.microsoft.com/office/word/2010/wordprocessingDrawing" xmlns:wp="http://schemas.openxmlformats.org/drawingml/2006/wordprocessingDrawing" xmlns:w10="urn:schemas-microsoft-com:office:word" xmlns:w="http://schemas.openxmlformats.org/wordprocessingml/2006/main" xmlns:w14="http://schemas.microsoft.com/office/word/2010/wordml" xmlns:w15="http://schemas.microsoft.com/office/word/2012/wordml" xmlns:w16cex="http://schemas.microsoft.com/office/word/2018/wordml/cex" xmlns:w16cid="http://schemas.microsoft.com/office/word/2016/wordml/cid" xmlns:w16="http://schemas.microsoft.com/office/word/2018/wordml" xmlns:w16du="http://schemas.microsoft.com/office/word/2023/wordml/word16du" xmlns:w16sdtdh="http://schemas.microsoft.com/office/word/2020/wordml/sdtdatahash" xmlns:w16se="http://schemas.microsoft.com/office/word/2015/wordml/symex" xmlns:wpg="http://schemas.microsoft.com/office/word/2010/wordprocessingGroup" xmlns:wpi="http://schemas.microsoft.com/office/word/2010/wordprocessingInk" xmlns:wne="http://schemas.microsoft.com/office/word/2006/wordml" xmlns:wps="http://schemas.microsoft.com/office/word/2010/wordprocessingShape" mc:Ignorable="w14 w15 w16se w16cid w16 w16cex w16sdtdh w16du wp14">
+  <w:p>
+    <w:pPr>
+      <w:pStyle w:val="Glava"/>
+      <w:rPr>
+        <w:lang w:val="en-US"/>
+      </w:rPr>
+    </w:pPr>
+    <w:r>
+      <w:rPr>
+        <w:lang w:val="en-US"/>
+      </w:rPr>
+      <w:t xml:space="preserve">Header </w:t>
+    </w:r>
+    <w:sdt>
+      <w:sdtPr>
+        <w:rPr>
+          <w:lang w:val="en-US"/>
+        </w:rPr>
+        <w:alias w:val="Header"/>
+        <w:tag w:val="HEADER"/>
+        <w:id w:val="-1333754219"/>
+        <w:placeholder>
+          <w:docPart w:val="DefaultPlaceholder_-1854013440"/>
+        </w:placeholder>
+        <w:showingPlcHdr/>
+      </w:sdtPr>
+      <w:sdtContent>
+        <w:r>
+          <w:rPr>
+            <w:rStyle w:val="Besedilooznabemesta"/>
+          </w:rPr>
+          <w:t>Kliknite ali tapnite tukaj, če želite vnesti besedilo.</w:t>
+        </w:r>
+      </w:sdtContent>
+    </w:sdt>
+  </w:p>
+</w:hdr>
+</file>
+
+<file path=word/header3.xml><?xml version="1.0" encoding="utf-8"?>
+<w:hdr xmlns:wpc="http://schemas.microsoft.com/office/word/2010/wordprocessingCanvas" xmlns:cx="http://schemas.microsoft.com/office/drawing/2014/chartex" xmlns:cx1="http://schemas.microsoft.com/office/drawing/2015/9/8/chartex" xmlns:cx2="http://schemas.microsoft.com/office/drawing/2015/10/21/chartex" xmlns:cx3="http://schemas.microsoft.com/office/drawing/2016/5/9/chartex" xmlns:cx4="http://schemas.microsoft.com/office/drawing/2016/5/10/chartex" xmlns:cx5="http://schemas.microsoft.com/office/drawing/2016/5/11/chartex" xmlns:cx6="http://schemas.microsoft.com/office/drawing/2016/5/12/chartex" xmlns:cx7="http://schemas.microsoft.com/office/drawing/2016/5/13/chartex" xmlns:cx8="http://schemas.microsoft.com/office/drawing/2016/5/14/chartex" xmlns:mc="http://schemas.openxmlformats.org/markup-compatibility/2006" xmlns:aink="http://schemas.microsoft.com/office/drawing/2016/ink" xmlns:am3d="http://schemas.microsoft.com/office/drawing/2017/model3d" xmlns:o="urn:schemas-microsoft-com:office:office" xmlns:oel="http://schemas.microsoft.com/office/2019/extlst" xmlns:r="http://schemas.openxmlformats.org/officeDocument/2006/relationships" xmlns:m="http://schemas.openxmlformats.org/officeDocument/2006/math" xmlns:v="urn:schemas-microsoft-com:vml" xmlns:wp14="http://schemas.microsoft.com/office/word/2010/wordprocessingDrawing" xmlns:wp="http://schemas.openxmlformats.org/drawingml/2006/wordprocessingDrawing" xmlns:w10="urn:schemas-microsoft-com:office:word" xmlns:w="http://schemas.openxmlformats.org/wordprocessingml/2006/main" xmlns:w14="http://schemas.microsoft.com/office/word/2010/wordml" xmlns:w15="http://schemas.microsoft.com/office/word/2012/wordml" xmlns:w16cex="http://schemas.microsoft.com/office/word/2018/wordml/cex" xmlns:w16cid="http://schemas.microsoft.com/office/word/2016/wordml/cid" xmlns:w16="http://schemas.microsoft.com/office/word/2018/wordml" xmlns:w16du="http://schemas.microsoft.com/office/word/2023/wordml/word16du" xmlns:w16sdtdh="http://schemas.microsoft.com/office/word/2020/wordml/sdtdatahash" xmlns:w16se="http://schemas.microsoft.com/office/word/2015/wordml/symex" xmlns:wpg="http://schemas.microsoft.com/office/word/2010/wordprocessingGroup" xmlns:wpi="http://schemas.microsoft.com/office/word/2010/wordprocessingInk" xmlns:wne="http://schemas.microsoft.com/office/word/2006/wordml" xmlns:wps="http://schemas.microsoft.com/office/word/2010/wordprocessingShape" mc:Ignorable="w14 w15 w16se w16cid w16 w16cex w16sdtdh w16du wp14">
+  <w:p>
+    <w:pPr>
+      <w:pStyle w:val="Glava"/>
+    </w:pPr>
+  </w:p>
+</w:hdr>
 </file>
 
 <file path=word/styles.xml><?xml version="1.0" encoding="utf-8"?>
@@ -1154,6 +1333,50 @@
       </w:tblBorders>
     </w:tblPr>
   </w:style>
+  <w:style w:type="paragraph" w:styleId="Glava">
+    <w:name w:val="header"/>
+    <w:basedOn w:val="Navaden"/>
+    <w:link w:val="GlavaZnak"/>
+    <w:uiPriority w:val="99"/>
+    <w:unhideWhenUsed/>
+    <w:rsid w:val="00401256"/>
+    <w:pPr>
+      <w:tabs>
+        <w:tab w:val="center" w:pos="4536"/>
+        <w:tab w:val="right" w:pos="9072"/>
+      </w:tabs>
+      <w:spacing w:after="0" w:line="240" w:lineRule="auto"/>
+    </w:pPr>
+  </w:style>
+  <w:style w:type="character" w:customStyle="1" w:styleId="GlavaZnak">
+    <w:name w:val="Glava Znak"/>
+    <w:basedOn w:val="Privzetapisavaodstavka"/>
+    <w:link w:val="Glava"/>
+    <w:uiPriority w:val="99"/>
+    <w:rsid w:val="00401256"/>
+  </w:style>
+  <w:style w:type="paragraph" w:styleId="Noga">
+    <w:name w:val="footer"/>
+    <w:basedOn w:val="Navaden"/>
+    <w:link w:val="NogaZnak"/>
+    <w:uiPriority w:val="99"/>
+    <w:unhideWhenUsed/>
+    <w:rsid w:val="00401256"/>
+    <w:pPr>
+      <w:tabs>
+        <w:tab w:val="center" w:pos="4536"/>
+        <w:tab w:val="right" w:pos="9072"/>
+      </w:tabs>
+      <w:spacing w:after="0" w:line="240" w:lineRule="auto"/>
+    </w:pPr>
+  </w:style>
+  <w:style w:type="character" w:customStyle="1" w:styleId="NogaZnak">
+    <w:name w:val="Noga Znak"/>
+    <w:basedOn w:val="Privzetapisavaodstavka"/>
+    <w:link w:val="Noga"/>
+    <w:uiPriority w:val="99"/>
+    <w:rsid w:val="00401256"/>
+  </w:style>
 </w:styles>
 </file>
 
@@ -1258,7 +1481,12 @@
   <w:rsids>
     <w:rsidRoot w:val="005118DD"/>
     <w:rsid w:val="002B3649"/>
+    <w:rsid w:val="002C69DA"/>
+    <w:rsid w:val="00307B7F"/>
+    <w:rsid w:val="00345EB3"/>
     <w:rsid w:val="005118DD"/>
+    <w:rsid w:val="0087029B"/>
+    <w:rsid w:val="00B315B0"/>
     <w:rsid w:val="00BA4B09"/>
     <w:rsid w:val="00E56A6A"/>
     <w:rsid w:val="00FB3EE7"/>

</xml_diff>

<commit_message>
add noraml table in test document
</commit_message>
<xml_diff>
--- a/samples/SampleCreatedInWord1.docx
+++ b/samples/SampleCreatedInWord1.docx
@@ -87,6 +87,89 @@
         </w:p>
       </w:sdtContent>
     </w:sdt>
+    <w:tbl>
+      <w:tblPr>
+        <w:tblStyle w:val="Tabelamrea"/>
+        <w:tblW w:w="0" w:type="auto"/>
+        <w:tblLook w:val="04A0" w:firstRow="1" w:lastRow="0" w:firstColumn="1" w:lastColumn="0" w:noHBand="0" w:noVBand="1"/>
+      </w:tblPr>
+      <w:tblGrid>
+        <w:gridCol w:w="4531"/>
+        <w:gridCol w:w="4531"/>
+      </w:tblGrid>
+      <w:tr>
+        <w:sdt>
+          <w:sdtPr>
+            <w:alias w:val="TABELA1"/>
+            <w:tag w:val="tabela1"/>
+            <w:id w:val="2116093852"/>
+            <w:placeholder>
+              <w:docPart w:val="DefaultPlaceholder_-1854013440"/>
+            </w:placeholder>
+            <w:showingPlcHdr/>
+          </w:sdtPr>
+          <w:sdtContent>
+            <w:tc>
+              <w:tcPr>
+                <w:tcW w:w="4531" w:type="dxa"/>
+              </w:tcPr>
+              <w:p>
+                <w:pPr>
+                  <w:tabs>
+                    <w:tab w:val="left" w:pos="1410"/>
+                  </w:tabs>
+                </w:pPr>
+                <w:r>
+                  <w:rPr>
+                    <w:rStyle w:val="Besedilooznabemesta"/>
+                  </w:rPr>
+                  <w:t>Kliknite ali tapnite tukaj, če želite vnesti besedilo.</w:t>
+                </w:r>
+              </w:p>
+            </w:tc>
+          </w:sdtContent>
+        </w:sdt>
+        <w:sdt>
+          <w:sdtPr>
+            <w:alias w:val="TABELA2"/>
+            <w:tag w:val="tabela2"/>
+            <w:id w:val="-1039511912"/>
+            <w:placeholder>
+              <w:docPart w:val="DefaultPlaceholder_-1854013440"/>
+            </w:placeholder>
+            <w:showingPlcHdr/>
+          </w:sdtPr>
+          <w:sdtContent>
+            <w:tc>
+              <w:tcPr>
+                <w:tcW w:w="4531" w:type="dxa"/>
+              </w:tcPr>
+              <w:p>
+                <w:pPr>
+                  <w:tabs>
+                    <w:tab w:val="left" w:pos="1410"/>
+                  </w:tabs>
+                  <w:ind w:firstLine="708"/>
+                </w:pPr>
+                <w:r>
+                  <w:rPr>
+                    <w:rStyle w:val="Besedilooznabemesta"/>
+                  </w:rPr>
+                  <w:t>Kliknite ali tapnite tukaj, če želite vnesti besedilo.</w:t>
+                </w:r>
+              </w:p>
+            </w:tc>
+          </w:sdtContent>
+        </w:sdt>
+      </w:tr>
+    </w:tbl>
+    <w:p>
+      <w:pPr>
+        <w:tabs>
+          <w:tab w:val="left" w:pos="1410"/>
+        </w:tabs>
+      </w:pPr>
+    </w:p>
     <w:p>
       <w:pPr>
         <w:tabs>
@@ -1480,6 +1563,8 @@
   </w:compat>
   <w:rsids>
     <w:rsidRoot w:val="005118DD"/>
+    <w:rsid w:val="00084C59"/>
+    <w:rsid w:val="00100F9E"/>
     <w:rsid w:val="002B3649"/>
     <w:rsid w:val="002C69DA"/>
     <w:rsid w:val="00307B7F"/>

</xml_diff>

<commit_message>
support for table cell content control
</commit_message>
<xml_diff>
--- a/samples/SampleCreatedInWord1.docx
+++ b/samples/SampleCreatedInWord1.docx
@@ -100,8 +100,8 @@
       <w:tr>
         <w:sdt>
           <w:sdtPr>
-            <w:alias w:val="TABELA1"/>
-            <w:tag w:val="tabela1"/>
+            <w:alias w:val="tabela1"/>
+            <w:tag w:val="TABELA1"/>
             <w:id w:val="2116093852"/>
             <w:placeholder>
               <w:docPart w:val="DefaultPlaceholder_-1854013440"/>
@@ -131,8 +131,8 @@
         </w:sdt>
         <w:sdt>
           <w:sdtPr>
-            <w:alias w:val="TABELA2"/>
-            <w:tag w:val="tabela2"/>
+            <w:alias w:val="tabela2"/>
+            <w:tag w:val="TABELA2"/>
             <w:id w:val="-1039511912"/>
             <w:placeholder>
               <w:docPart w:val="DefaultPlaceholder_-1854013440"/>
@@ -1563,6 +1563,7 @@
   </w:compat>
   <w:rsids>
     <w:rsidRoot w:val="005118DD"/>
+    <w:rsid w:val="00077602"/>
     <w:rsid w:val="00084C59"/>
     <w:rsid w:val="00100F9E"/>
     <w:rsid w:val="002B3649"/>
@@ -1570,6 +1571,7 @@
     <w:rsid w:val="00307B7F"/>
     <w:rsid w:val="00345EB3"/>
     <w:rsid w:val="005118DD"/>
+    <w:rsid w:val="007D0A7F"/>
     <w:rsid w:val="0087029B"/>
     <w:rsid w:val="00B315B0"/>
     <w:rsid w:val="00BA4B09"/>

</xml_diff>